<commit_message>
Add exact path of Atutomated tests report in document
</commit_message>
<xml_diff>
--- a/Run Automated Tests Guide.docx
+++ b/Run Automated Tests Guide.docx
@@ -157,40 +157,29 @@
         <w:pStyle w:val="ListParagraph"/>
         <w:bidi w:val="0"/>
         <w:rPr>
-          <w:color w:val="0000FF" w:themeColor="hyperlink"/>
-          <w:u w:val="single"/>
-          <w:lang w:bidi="ar-EG"/>
-        </w:rPr>
-      </w:pPr>
-      <w:r>
-        <w:rPr>
-          <w:lang w:bidi="ar-EG"/>
-        </w:rPr>
-        <w:t>CIVI/</w:t>
-      </w:r>
-      <w:proofErr w:type="spellStart"/>
-      <w:r>
-        <w:rPr>
-          <w:lang w:bidi="ar-EG"/>
-        </w:rPr>
-        <w:t>civi</w:t>
-      </w:r>
-      <w:proofErr w:type="spellEnd"/>
-      <w:r>
-        <w:rPr>
-          <w:lang w:bidi="ar-EG"/>
-        </w:rPr>
-        <w:t>-automated-tests/target/site/serenity/index.html</w:t>
-      </w:r>
-    </w:p>
-    <w:p>
-      <w:pPr>
-        <w:pStyle w:val="ListParagraph"/>
-        <w:bidi w:val="0"/>
-        <w:rPr>
-          <w:lang w:bidi="ar-EG"/>
-        </w:rPr>
-      </w:pPr>
+          <w:lang w:bidi="ar-EG"/>
+        </w:rPr>
+      </w:pPr>
+      <w:hyperlink r:id="rId6" w:history="1">
+        <w:r>
+          <w:rPr>
+            <w:rStyle w:val="Hyperlink"/>
+          </w:rPr>
+          <w:t>https://github.com/omaymaeltalawy/CIVI/blob/master/civi-automated-tests/target/site/se</w:t>
+        </w:r>
+        <w:r>
+          <w:rPr>
+            <w:rStyle w:val="Hyperlink"/>
+          </w:rPr>
+          <w:t>r</w:t>
+        </w:r>
+        <w:r>
+          <w:rPr>
+            <w:rStyle w:val="Hyperlink"/>
+          </w:rPr>
+          <w:t>enity/index.html</w:t>
+        </w:r>
+      </w:hyperlink>
     </w:p>
     <w:p>
       <w:pPr>
@@ -232,7 +221,7 @@
                     </pic:cNvPicPr>
                   </pic:nvPicPr>
                   <pic:blipFill>
-                    <a:blip r:embed="rId6" cstate="print"/>
+                    <a:blip r:embed="rId7" cstate="print"/>
                     <a:srcRect/>
                     <a:stretch>
                       <a:fillRect/>
@@ -534,6 +523,7 @@
   <w:style w:type="character" w:default="1" w:styleId="DefaultParagraphFont">
     <w:name w:val="Default Paragraph Font"/>
     <w:uiPriority w:val="1"/>
+    <w:semiHidden/>
     <w:unhideWhenUsed/>
   </w:style>
   <w:style w:type="table" w:default="1" w:styleId="TableNormal">
@@ -607,6 +597,18 @@
     <w:rsid w:val="00F56F7E"/>
     <w:rPr>
       <w:color w:val="0000FF" w:themeColor="hyperlink"/>
+      <w:u w:val="single"/>
+    </w:rPr>
+  </w:style>
+  <w:style w:type="character" w:styleId="FollowedHyperlink">
+    <w:name w:val="FollowedHyperlink"/>
+    <w:basedOn w:val="DefaultParagraphFont"/>
+    <w:uiPriority w:val="99"/>
+    <w:semiHidden/>
+    <w:unhideWhenUsed/>
+    <w:rsid w:val="00A70751"/>
+    <w:rPr>
+      <w:color w:val="800080" w:themeColor="followedHyperlink"/>
       <w:u w:val="single"/>
     </w:rPr>
   </w:style>

</xml_diff>